<commit_message>
updated Understanding TARA document (additional elaboration)
</commit_message>
<xml_diff>
--- a/source/reference_documents/elaboration_documents/Understanding TARA in an AVCDL Context/Understanding TARA in an AVCDL Context.docx
+++ b/source/reference_documents/elaboration_documents/Understanding TARA in an AVCDL Context/Understanding TARA in an AVCDL Context.docx
@@ -5,6 +5,7 @@
     <w:p>
       <w:pPr>
         <w:pStyle w:val="Heading1"/>
+        <w:ind w:right="-630"/>
         <w:rPr>
           <w:sz w:val="52"/>
           <w:szCs w:val="52"/>
@@ -31,7 +32,7 @@
         <w:t xml:space="preserve">Version </w:t>
       </w:r>
       <w:r>
-        <w:t>2</w:t>
+        <w:t>4</w:t>
       </w:r>
     </w:p>
     <w:p>
@@ -51,7 +52,7 @@
         <w:rPr>
           <w:noProof/>
         </w:rPr>
-        <w:t>3/17/22 2:57 PM</w:t>
+        <w:t>3/28/22 1:19 PM</w:t>
       </w:r>
       <w:r>
         <w:fldChar w:fldCharType="end"/>
@@ -107,6 +108,10 @@
         <w:t>(</w:t>
       </w:r>
       <w:r>
+        <w:rPr>
+          <w:b/>
+          <w:bCs/>
+        </w:rPr>
         <w:t>TARA</w:t>
       </w:r>
       <w:r>
@@ -464,8 +469,8 @@
           <w:noProof/>
         </w:rPr>
         <w:drawing>
-          <wp:inline distT="0" distB="0" distL="0" distR="0" wp14:anchorId="0839F0E3" wp14:editId="1A2B039B">
-            <wp:extent cx="5961320" cy="2119497"/>
+          <wp:inline distT="0" distB="0" distL="0" distR="0" wp14:anchorId="0839F0E3" wp14:editId="3511C947">
+            <wp:extent cx="5959461" cy="2119496"/>
             <wp:effectExtent l="0" t="0" r="0" b="1905"/>
             <wp:docPr id="10" name="Picture 10"/>
             <wp:cNvGraphicFramePr>
@@ -493,7 +498,7 @@
                   <pic:spPr>
                     <a:xfrm>
                       <a:off x="0" y="0"/>
-                      <a:ext cx="5961320" cy="2119497"/>
+                      <a:ext cx="5959461" cy="2119496"/>
                     </a:xfrm>
                     <a:prstGeom prst="rect">
                       <a:avLst/>
@@ -1249,13 +1254,7 @@
         <w:t>]</w:t>
       </w:r>
       <w:r>
-        <w:t xml:space="preserve"> </w:t>
-      </w:r>
-      <w:r>
-        <w:t>process</w:t>
-      </w:r>
-      <w:r>
-        <w:t>es,</w:t>
+        <w:t xml:space="preserve"> processes,</w:t>
       </w:r>
       <w:r>
         <w:t xml:space="preserve"> additional information is fed back into the </w:t>
@@ -1931,7 +1930,7 @@
           <w:b/>
           <w:bCs/>
         </w:rPr>
-        <w:t xml:space="preserve"> </w:t>
+        <w:br/>
       </w:r>
       <w:r>
         <w:rPr>
@@ -2056,7 +2055,7 @@
           <w:b/>
           <w:bCs/>
         </w:rPr>
-        <w:t xml:space="preserve"> </w:t>
+        <w:br/>
       </w:r>
       <w:r>
         <w:rPr>
@@ -2184,10 +2183,136 @@
     </w:p>
     <w:p>
       <w:pPr>
-        <w:rPr>
-          <w:sz w:val="32"/>
-          <w:szCs w:val="32"/>
-        </w:rPr>
+        <w:spacing w:after="240"/>
+        <w:ind w:left="720" w:hanging="720"/>
+        <w:jc w:val="both"/>
+      </w:pPr>
+      <w:r>
+        <w:rPr>
+          <w:b/>
+          <w:bCs/>
+          <w:color w:val="0070C0"/>
+        </w:rPr>
+        <w:t>Note:</w:t>
+      </w:r>
+      <w:r>
+        <w:rPr>
+          <w:b/>
+          <w:bCs/>
+          <w:color w:val="0070C0"/>
+        </w:rPr>
+        <w:tab/>
+      </w:r>
+      <w:r>
+        <w:t>As discussed in ISO 21434 clause 15.6.2 note 1, there is no single methodology by which an attack path analysis is conducted. Such an analysis is the natural consequence of the performance of a threat modeling activity (</w:t>
+      </w:r>
+      <w:r>
+        <w:rPr>
+          <w:b/>
+          <w:bCs/>
+        </w:rPr>
+        <w:t>Threat Modeling Report</w:t>
+      </w:r>
+      <w:r>
+        <w:t xml:space="preserve"> </w:t>
+      </w:r>
+      <w:r>
+        <w:rPr>
+          <w:b/>
+          <w:bCs/>
+          <w:color w:val="0070C0"/>
+          <w:vertAlign w:val="superscript"/>
+        </w:rPr>
+        <w:t>[4]</w:t>
+      </w:r>
+      <w:r>
+        <w:t>). The information contained in that report is further elaborated upon in the ranking activity (</w:t>
+      </w:r>
+      <w:r>
+        <w:rPr>
+          <w:b/>
+          <w:bCs/>
+        </w:rPr>
+        <w:t>Ranked / Risked Threat Report</w:t>
+      </w:r>
+      <w:r>
+        <w:t xml:space="preserve"> </w:t>
+      </w:r>
+      <w:r>
+        <w:rPr>
+          <w:b/>
+          <w:bCs/>
+          <w:color w:val="0070C0"/>
+          <w:vertAlign w:val="superscript"/>
+        </w:rPr>
+        <w:t>[</w:t>
+      </w:r>
+      <w:r>
+        <w:rPr>
+          <w:b/>
+          <w:bCs/>
+          <w:color w:val="0070C0"/>
+          <w:vertAlign w:val="superscript"/>
+        </w:rPr>
+        <w:t>6</w:t>
+      </w:r>
+      <w:r>
+        <w:rPr>
+          <w:b/>
+          <w:bCs/>
+          <w:color w:val="0070C0"/>
+          <w:vertAlign w:val="superscript"/>
+        </w:rPr>
+        <w:t>]</w:t>
+      </w:r>
+      <w:r>
+        <w:t>) which is part of the general threat prioritization process (</w:t>
+      </w:r>
+      <w:r>
+        <w:rPr>
+          <w:b/>
+          <w:bCs/>
+        </w:rPr>
+        <w:t>Threat Prioritization Process</w:t>
+      </w:r>
+      <w:r>
+        <w:t xml:space="preserve"> </w:t>
+      </w:r>
+      <w:r>
+        <w:rPr>
+          <w:b/>
+          <w:bCs/>
+          <w:color w:val="0070C0"/>
+          <w:vertAlign w:val="superscript"/>
+        </w:rPr>
+        <w:t>[</w:t>
+      </w:r>
+      <w:r>
+        <w:rPr>
+          <w:b/>
+          <w:bCs/>
+          <w:color w:val="0070C0"/>
+          <w:vertAlign w:val="superscript"/>
+        </w:rPr>
+        <w:t>5</w:t>
+      </w:r>
+      <w:r>
+        <w:rPr>
+          <w:b/>
+          <w:bCs/>
+          <w:color w:val="0070C0"/>
+          <w:vertAlign w:val="superscript"/>
+        </w:rPr>
+        <w:t>]</w:t>
+      </w:r>
+      <w:r>
+        <w:t>).</w:t>
+      </w:r>
+    </w:p>
+    <w:p>
+      <w:pPr>
+        <w:spacing w:after="240"/>
+        <w:jc w:val="both"/>
       </w:pPr>
       <w:r>
         <w:br w:type="page"/>
@@ -2273,9 +2398,9 @@
           <w:noProof/>
         </w:rPr>
         <w:drawing>
-          <wp:inline distT="0" distB="0" distL="0" distR="0" wp14:anchorId="58C5F949" wp14:editId="342069DD">
-            <wp:extent cx="5937970" cy="2723744"/>
-            <wp:effectExtent l="0" t="0" r="5715" b="0"/>
+          <wp:inline distT="0" distB="0" distL="0" distR="0" wp14:anchorId="58C5F949" wp14:editId="32EDA5A6">
+            <wp:extent cx="5990721" cy="2747941"/>
+            <wp:effectExtent l="0" t="0" r="3810" b="0"/>
             <wp:docPr id="17" name="Picture 17"/>
             <wp:cNvGraphicFramePr>
               <a:graphicFrameLocks xmlns:a="http://schemas.openxmlformats.org/drawingml/2006/main" noChangeAspect="1"/>
@@ -2302,7 +2427,7 @@
                   <pic:spPr>
                     <a:xfrm>
                       <a:off x="0" y="0"/>
-                      <a:ext cx="5990724" cy="2747942"/>
+                      <a:ext cx="5990721" cy="2747941"/>
                     </a:xfrm>
                     <a:prstGeom prst="rect">
                       <a:avLst/>
@@ -2335,6 +2460,7 @@
     <w:p>
       <w:pPr>
         <w:pStyle w:val="Heading3"/>
+        <w:spacing w:after="240"/>
         <w:rPr>
           <w:b/>
           <w:bCs/>
@@ -2342,7 +2468,10 @@
       </w:pPr>
       <w:r>
         <w:lastRenderedPageBreak/>
-        <w:t xml:space="preserve">Threat Candidate Ranking: </w:t>
+        <w:t>Threat Candidate Ranking:</w:t>
+      </w:r>
+      <w:r>
+        <w:br/>
       </w:r>
       <w:r>
         <w:rPr>
@@ -2350,6 +2479,23 @@
           <w:bCs/>
         </w:rPr>
         <w:t>Attack Feasibility Rating</w:t>
+      </w:r>
+      <w:r>
+        <w:rPr>
+          <w:b/>
+          <w:bCs/>
+        </w:rPr>
+        <w:t xml:space="preserve"> </w:t>
+      </w:r>
+      <w:r>
+        <w:t>and</w:t>
+      </w:r>
+      <w:r>
+        <w:rPr>
+          <w:b/>
+          <w:bCs/>
+        </w:rPr>
+        <w:t xml:space="preserve"> Damage Scenario Identification</w:t>
       </w:r>
     </w:p>
     <w:p>
@@ -2362,9 +2508,9 @@
           <w:noProof/>
         </w:rPr>
         <w:drawing>
-          <wp:inline distT="0" distB="0" distL="0" distR="0" wp14:anchorId="266AA2D9" wp14:editId="5F9C5915">
-            <wp:extent cx="3437479" cy="4474724"/>
-            <wp:effectExtent l="0" t="0" r="4445" b="0"/>
+          <wp:inline distT="0" distB="0" distL="0" distR="0" wp14:anchorId="266AA2D9" wp14:editId="15062949">
+            <wp:extent cx="4597392" cy="4387273"/>
+            <wp:effectExtent l="0" t="0" r="635" b="0"/>
             <wp:docPr id="6" name="Picture 6"/>
             <wp:cNvGraphicFramePr>
               <a:graphicFrameLocks xmlns:a="http://schemas.openxmlformats.org/drawingml/2006/main" noChangeAspect="1"/>
@@ -2391,7 +2537,7 @@
                   <pic:spPr>
                     <a:xfrm>
                       <a:off x="0" y="0"/>
-                      <a:ext cx="3440511" cy="4478670"/>
+                      <a:ext cx="4647750" cy="4435329"/>
                     </a:xfrm>
                     <a:prstGeom prst="rect">
                       <a:avLst/>
@@ -2417,7 +2563,21 @@
           <w:b/>
           <w:bCs/>
         </w:rPr>
-        <w:t xml:space="preserve">threat candidate </w:t>
+        <w:t>threat candidate</w:t>
+      </w:r>
+      <w:r>
+        <w:rPr>
+          <w:b/>
+          <w:bCs/>
+        </w:rPr>
+        <w:t xml:space="preserve"> ranking</w:t>
+      </w:r>
+      <w:r>
+        <w:rPr>
+          <w:b/>
+          <w:bCs/>
+        </w:rPr>
+        <w:t xml:space="preserve"> </w:t>
       </w:r>
       <w:r>
         <w:t xml:space="preserve">activity, the </w:t>
@@ -2449,6 +2609,25 @@
         <w:t>.</w:t>
       </w:r>
       <w:r>
+        <w:t xml:space="preserve"> At this time a </w:t>
+      </w:r>
+      <w:r>
+        <w:rPr>
+          <w:b/>
+          <w:bCs/>
+        </w:rPr>
+        <w:t>damage scenario</w:t>
+      </w:r>
+      <w:r>
+        <w:t xml:space="preserve"> representing the worst case resulting from the threat being exploited</w:t>
+      </w:r>
+      <w:r>
+        <w:t xml:space="preserve"> </w:t>
+      </w:r>
+      <w:r>
+        <w:t>is identified.</w:t>
+      </w:r>
+      <w:r>
         <w:br w:type="page"/>
       </w:r>
     </w:p>
@@ -2462,7 +2641,10 @@
       </w:pPr>
       <w:r>
         <w:lastRenderedPageBreak/>
-        <w:t xml:space="preserve">Ranked Threat Candidate Risking: </w:t>
+        <w:t>Ranked Threat Candidate Risking:</w:t>
+      </w:r>
+      <w:r>
+        <w:br/>
       </w:r>
       <w:r>
         <w:rPr>
@@ -2470,6 +2652,23 @@
           <w:bCs/>
         </w:rPr>
         <w:t>Impact Rating</w:t>
+      </w:r>
+      <w:r>
+        <w:rPr>
+          <w:b/>
+          <w:bCs/>
+        </w:rPr>
+        <w:t xml:space="preserve"> </w:t>
+      </w:r>
+      <w:r>
+        <w:t>and</w:t>
+      </w:r>
+      <w:r>
+        <w:rPr>
+          <w:b/>
+          <w:bCs/>
+        </w:rPr>
+        <w:t xml:space="preserve"> Cybersecurity Claim</w:t>
       </w:r>
     </w:p>
     <w:p>
@@ -2482,9 +2681,9 @@
           <w:noProof/>
         </w:rPr>
         <w:drawing>
-          <wp:inline distT="0" distB="0" distL="0" distR="0" wp14:anchorId="70B7CD25" wp14:editId="6DD6B771">
-            <wp:extent cx="3322610" cy="4435813"/>
-            <wp:effectExtent l="0" t="0" r="5080" b="0"/>
+          <wp:inline distT="0" distB="0" distL="0" distR="0" wp14:anchorId="70B7CD25" wp14:editId="71BE8E46">
+            <wp:extent cx="3353505" cy="4477057"/>
+            <wp:effectExtent l="0" t="0" r="0" b="6350"/>
             <wp:docPr id="18" name="Picture 18"/>
             <wp:cNvGraphicFramePr>
               <a:graphicFrameLocks xmlns:a="http://schemas.openxmlformats.org/drawingml/2006/main" noChangeAspect="1"/>
@@ -2511,7 +2710,7 @@
                   <pic:spPr>
                     <a:xfrm>
                       <a:off x="0" y="0"/>
-                      <a:ext cx="3353505" cy="4477059"/>
+                      <a:ext cx="3353505" cy="4477057"/>
                     </a:xfrm>
                     <a:prstGeom prst="rect">
                       <a:avLst/>
@@ -2537,31 +2736,26 @@
           <w:b/>
           <w:bCs/>
         </w:rPr>
-        <w:t>ranked t</w:t>
-      </w:r>
-      <w:r>
-        <w:rPr>
-          <w:b/>
-          <w:bCs/>
-        </w:rPr>
-        <w:t>hreat candidate</w:t>
-      </w:r>
-      <w:r>
-        <w:rPr>
-          <w:b/>
-          <w:bCs/>
-        </w:rPr>
-        <w:t xml:space="preserve"> risking</w:t>
-      </w:r>
-      <w:r>
-        <w:rPr>
-          <w:b/>
-          <w:bCs/>
-        </w:rPr>
-        <w:t xml:space="preserve"> </w:t>
-      </w:r>
-      <w:r>
-        <w:t xml:space="preserve">activity, the </w:t>
+        <w:t xml:space="preserve">ranked threat candidate risking </w:t>
+      </w:r>
+      <w:r>
+        <w:t>activity</w:t>
+      </w:r>
+      <w:r>
+        <w:t xml:space="preserve"> (</w:t>
+      </w:r>
+      <w:r>
+        <w:rPr>
+          <w:b/>
+          <w:bCs/>
+        </w:rPr>
+        <w:t>Ranked / Risked Threat Report</w:t>
+      </w:r>
+      <w:r>
+        <w:t>)</w:t>
+      </w:r>
+      <w:r>
+        <w:t xml:space="preserve">, the </w:t>
       </w:r>
       <w:r>
         <w:rPr>
@@ -2578,10 +2772,20 @@
         <w:t xml:space="preserve"> threat candidates</w:t>
       </w:r>
       <w:r>
-        <w:t xml:space="preserve"> are </w:t>
-      </w:r>
-      <w:r>
-        <w:t>risked</w:t>
+        <w:t xml:space="preserve"> are risked</w:t>
+      </w:r>
+      <w:r>
+        <w:t xml:space="preserve"> based on the damage scenario identified during the </w:t>
+      </w:r>
+      <w:r>
+        <w:rPr>
+          <w:b/>
+          <w:bCs/>
+        </w:rPr>
+        <w:t>threat candidate ranking</w:t>
+      </w:r>
+      <w:r>
+        <w:t xml:space="preserve"> activity</w:t>
       </w:r>
       <w:r>
         <w:t xml:space="preserve">. This is the TARA equivalent of determining an </w:t>
@@ -2604,6 +2808,19 @@
         <w:t>.</w:t>
       </w:r>
       <w:r>
+        <w:t xml:space="preserve"> The ranked/risked threat candidates contain the justification of value determination which is a </w:t>
+      </w:r>
+      <w:r>
+        <w:rPr>
+          <w:b/>
+          <w:bCs/>
+        </w:rPr>
+        <w:t>cybersecurity claim</w:t>
+      </w:r>
+      <w:r>
+        <w:t>.</w:t>
+      </w:r>
+      <w:r>
         <w:br w:type="page"/>
       </w:r>
     </w:p>
@@ -2617,7 +2834,10 @@
       </w:pPr>
       <w:r>
         <w:lastRenderedPageBreak/>
-        <w:t xml:space="preserve">Threat Candidate Slicing: </w:t>
+        <w:t>Threat Candidate Slicing:</w:t>
+      </w:r>
+      <w:r>
+        <w:br/>
       </w:r>
       <w:r>
         <w:rPr>
@@ -2692,21 +2912,7 @@
           <w:b/>
           <w:bCs/>
         </w:rPr>
-        <w:t>threat candidate</w:t>
-      </w:r>
-      <w:r>
-        <w:rPr>
-          <w:b/>
-          <w:bCs/>
-        </w:rPr>
-        <w:t xml:space="preserve"> slicing</w:t>
-      </w:r>
-      <w:r>
-        <w:rPr>
-          <w:b/>
-          <w:bCs/>
-        </w:rPr>
-        <w:t xml:space="preserve"> </w:t>
+        <w:t xml:space="preserve">threat candidate slicing </w:t>
       </w:r>
       <w:r>
         <w:t xml:space="preserve">activity, the </w:t>
@@ -2734,11 +2940,9 @@
       <w:r>
         <w:t xml:space="preserve">. This is the TARA equivalent of determining </w:t>
       </w:r>
-      <w:proofErr w:type="gramStart"/>
-      <w:r>
-        <w:t>an</w:t>
-      </w:r>
-      <w:proofErr w:type="gramEnd"/>
+      <w:r>
+        <w:t>a</w:t>
+      </w:r>
       <w:r>
         <w:t xml:space="preserve"> </w:t>
       </w:r>
@@ -2993,7 +3197,19 @@
         <w:rPr>
           <w:b/>
         </w:rPr>
-        <w:t>Ranked – Risked Threat Report</w:t>
+        <w:t xml:space="preserve">Ranked </w:t>
+      </w:r>
+      <w:r>
+        <w:rPr>
+          <w:b/>
+        </w:rPr>
+        <w:t>/</w:t>
+      </w:r>
+      <w:r>
+        <w:rPr>
+          <w:b/>
+        </w:rPr>
+        <w:t xml:space="preserve"> Risked Threat Report</w:t>
       </w:r>
       <w:r>
         <w:rPr>
@@ -3250,6 +3466,7 @@
       <w:pgMar w:top="1440" w:right="1440" w:bottom="1440" w:left="1440" w:header="720" w:footer="720" w:gutter="0"/>
       <w:pgNumType w:start="1"/>
       <w:cols w:space="720"/>
+      <w:titlePg/>
     </w:sectPr>
   </w:body>
 </w:document>

</xml_diff>